<commit_message>
SubGroup1 - AccountManagement sequence&class diagram 추가
</commit_message>
<xml_diff>
--- a/SDD SubGroup1 - AccountManagement/SDD_UC1&2_AccountManagement.docx
+++ b/SDD SubGroup1 - AccountManagement/SDD_UC1&2_AccountManagement.docx
@@ -6,7 +6,7 @@
       <w:pPr>
         <w:jc w:val="center"/>
         <w:rPr>
-          <w:rFonts w:asciiTheme="majorHAnsi" w:eastAsiaTheme="majorHAnsi" w:hAnsiTheme="majorHAnsi" w:hint="eastAsia"/>
+          <w:rFonts w:asciiTheme="majorHAnsi" w:eastAsiaTheme="majorHAnsi" w:hAnsiTheme="majorHAnsi"/>
           <w:b/>
           <w:bCs/>
           <w:sz w:val="28"/>
@@ -71,6 +71,7 @@
         </w:rPr>
         <w:t>C-</w:t>
       </w:r>
+      <w:proofErr w:type="gramStart"/>
       <w:r>
         <w:rPr>
           <w:rFonts w:asciiTheme="majorHAnsi" w:eastAsiaTheme="majorHAnsi" w:hAnsiTheme="majorHAnsi"/>
@@ -91,7 +92,19 @@
           <w:szCs w:val="28"/>
           <w:lang w:eastAsia="ko-KR"/>
         </w:rPr>
-        <w:t xml:space="preserve"> ] </w:t>
+        <w:t xml:space="preserve"> ]</w:t>
+      </w:r>
+      <w:proofErr w:type="gramEnd"/>
+      <w:r>
+        <w:rPr>
+          <w:rFonts w:asciiTheme="majorHAnsi" w:eastAsiaTheme="majorHAnsi" w:hAnsiTheme="majorHAnsi"/>
+          <w:b/>
+          <w:bCs/>
+          <w:sz w:val="28"/>
+          <w:szCs w:val="28"/>
+          <w:lang w:eastAsia="ko-KR"/>
+        </w:rPr>
+        <w:t xml:space="preserve"> </w:t>
       </w:r>
     </w:p>
     <w:p>
@@ -109,7 +122,7 @@
     <w:p>
       <w:pPr>
         <w:rPr>
-          <w:rFonts w:asciiTheme="majorHAnsi" w:eastAsiaTheme="majorHAnsi" w:hAnsiTheme="majorHAnsi"/>
+          <w:rFonts w:asciiTheme="majorHAnsi" w:eastAsiaTheme="majorHAnsi" w:hAnsiTheme="majorHAnsi" w:hint="eastAsia"/>
           <w:b/>
           <w:bCs/>
           <w:sz w:val="28"/>
@@ -250,21 +263,11 @@
     </w:p>
     <w:p>
       <w:pPr>
-        <w:tabs>
-          <w:tab w:val="left" w:pos="3624"/>
-        </w:tabs>
-        <w:rPr>
-          <w:rFonts w:asciiTheme="majorHAnsi" w:eastAsiaTheme="majorHAnsi" w:hAnsiTheme="majorHAnsi"/>
-          <w:lang w:eastAsia="ko-KR"/>
-        </w:rPr>
-      </w:pPr>
-      <w:r>
-        <w:rPr>
-          <w:rFonts w:asciiTheme="majorHAnsi" w:eastAsiaTheme="majorHAnsi" w:hAnsiTheme="majorHAnsi"/>
-          <w:lang w:eastAsia="ko-KR"/>
-        </w:rPr>
-        <w:tab/>
-      </w:r>
+        <w:rPr>
+          <w:rFonts w:asciiTheme="majorHAnsi" w:eastAsiaTheme="majorHAnsi" w:hAnsiTheme="majorHAnsi" w:hint="eastAsia"/>
+          <w:lang w:eastAsia="ko-KR"/>
+        </w:rPr>
+      </w:pPr>
     </w:p>
     <w:p>
       <w:pPr>
@@ -327,6 +330,19 @@
         </w:rPr>
         <w:t>Variation 1</w:t>
       </w:r>
+    </w:p>
+    <w:p>
+      <w:pPr>
+        <w:tabs>
+          <w:tab w:val="left" w:pos="432"/>
+        </w:tabs>
+        <w:rPr>
+          <w:rFonts w:asciiTheme="majorHAnsi" w:eastAsiaTheme="majorHAnsi" w:hAnsiTheme="majorHAnsi"/>
+          <w:b/>
+          <w:bCs/>
+          <w:lang w:eastAsia="ko-KR"/>
+        </w:rPr>
+      </w:pPr>
     </w:p>
     <w:p>
       <w:pPr>
@@ -517,7 +533,23 @@
           <w:rFonts w:asciiTheme="majorHAnsi" w:eastAsiaTheme="majorHAnsi" w:hAnsiTheme="majorHAnsi" w:hint="eastAsia"/>
           <w:lang w:eastAsia="ko-KR"/>
         </w:rPr>
-        <w:t xml:space="preserve">한 회원가입 정보를 데이터베이스에 전달하는 방식이였다면 </w:t>
+        <w:t xml:space="preserve">한 회원가입 정보를 데이터베이스에 전달하는 </w:t>
+      </w:r>
+      <w:proofErr w:type="spellStart"/>
+      <w:r>
+        <w:rPr>
+          <w:rFonts w:asciiTheme="majorHAnsi" w:eastAsiaTheme="majorHAnsi" w:hAnsiTheme="majorHAnsi" w:hint="eastAsia"/>
+          <w:lang w:eastAsia="ko-KR"/>
+        </w:rPr>
+        <w:t>방식이였다면</w:t>
+      </w:r>
+      <w:proofErr w:type="spellEnd"/>
+      <w:r>
+        <w:rPr>
+          <w:rFonts w:asciiTheme="majorHAnsi" w:eastAsiaTheme="majorHAnsi" w:hAnsiTheme="majorHAnsi" w:hint="eastAsia"/>
+          <w:lang w:eastAsia="ko-KR"/>
+        </w:rPr>
+        <w:t xml:space="preserve"> </w:t>
       </w:r>
       <w:r>
         <w:rPr>
@@ -615,7 +647,23 @@
           <w:rFonts w:asciiTheme="majorHAnsi" w:eastAsiaTheme="majorHAnsi" w:hAnsiTheme="majorHAnsi" w:hint="eastAsia"/>
           <w:lang w:eastAsia="ko-KR"/>
         </w:rPr>
-        <w:t xml:space="preserve">에 하중된 </w:t>
+        <w:t xml:space="preserve">에 </w:t>
+      </w:r>
+      <w:proofErr w:type="spellStart"/>
+      <w:r>
+        <w:rPr>
+          <w:rFonts w:asciiTheme="majorHAnsi" w:eastAsiaTheme="majorHAnsi" w:hAnsiTheme="majorHAnsi" w:hint="eastAsia"/>
+          <w:lang w:eastAsia="ko-KR"/>
+        </w:rPr>
+        <w:t>하중된</w:t>
+      </w:r>
+      <w:proofErr w:type="spellEnd"/>
+      <w:r>
+        <w:rPr>
+          <w:rFonts w:asciiTheme="majorHAnsi" w:eastAsiaTheme="majorHAnsi" w:hAnsiTheme="majorHAnsi" w:hint="eastAsia"/>
+          <w:lang w:eastAsia="ko-KR"/>
+        </w:rPr>
+        <w:t xml:space="preserve"> </w:t>
       </w:r>
       <w:r>
         <w:rPr>
@@ -680,12 +728,21 @@
         </w:rPr>
         <w:t xml:space="preserve">를 </w:t>
       </w:r>
-      <w:r>
-        <w:rPr>
-          <w:rFonts w:asciiTheme="majorHAnsi" w:eastAsiaTheme="majorHAnsi" w:hAnsiTheme="majorHAnsi" w:hint="eastAsia"/>
-          <w:lang w:eastAsia="ko-KR"/>
-        </w:rPr>
-        <w:t xml:space="preserve">밸런스하게 맞출 수 있고 </w:t>
+      <w:proofErr w:type="spellStart"/>
+      <w:r>
+        <w:rPr>
+          <w:rFonts w:asciiTheme="majorHAnsi" w:eastAsiaTheme="majorHAnsi" w:hAnsiTheme="majorHAnsi" w:hint="eastAsia"/>
+          <w:lang w:eastAsia="ko-KR"/>
+        </w:rPr>
+        <w:t>밸런스하게</w:t>
+      </w:r>
+      <w:proofErr w:type="spellEnd"/>
+      <w:r>
+        <w:rPr>
+          <w:rFonts w:asciiTheme="majorHAnsi" w:eastAsiaTheme="majorHAnsi" w:hAnsiTheme="majorHAnsi" w:hint="eastAsia"/>
+          <w:lang w:eastAsia="ko-KR"/>
+        </w:rPr>
+        <w:t xml:space="preserve"> 맞출 수 있고 </w:t>
       </w:r>
       <w:r>
         <w:rPr>
@@ -868,125 +925,130 @@
     </w:p>
     <w:p>
       <w:pPr>
-        <w:jc w:val="center"/>
-        <w:rPr>
-          <w:rFonts w:asciiTheme="majorHAnsi" w:eastAsiaTheme="majorHAnsi" w:hAnsiTheme="majorHAnsi"/>
-          <w:b/>
-          <w:bCs/>
-          <w:color w:val="FF0000"/>
-          <w:sz w:val="28"/>
-          <w:szCs w:val="28"/>
-          <w:lang w:eastAsia="ko-KR"/>
-        </w:rPr>
-      </w:pPr>
-      <w:r>
-        <w:rPr>
-          <w:rFonts w:asciiTheme="majorHAnsi" w:eastAsiaTheme="majorHAnsi" w:hAnsiTheme="majorHAnsi"/>
-          <w:b/>
-          <w:bCs/>
-          <w:sz w:val="28"/>
-          <w:szCs w:val="28"/>
-          <w:lang w:eastAsia="ko-KR"/>
-        </w:rPr>
-        <w:lastRenderedPageBreak/>
-        <w:t xml:space="preserve">[ </w:t>
-      </w:r>
-      <w:r>
-        <w:rPr>
-          <w:rFonts w:asciiTheme="majorHAnsi" w:eastAsiaTheme="majorHAnsi" w:hAnsiTheme="majorHAnsi" w:hint="eastAsia"/>
-          <w:b/>
-          <w:bCs/>
-          <w:sz w:val="28"/>
-          <w:szCs w:val="28"/>
-          <w:lang w:eastAsia="ko-KR"/>
-        </w:rPr>
-        <w:t>c</w:t>
-      </w:r>
-      <w:r>
-        <w:rPr>
-          <w:rFonts w:asciiTheme="majorHAnsi" w:eastAsiaTheme="majorHAnsi" w:hAnsiTheme="majorHAnsi"/>
-          <w:b/>
-          <w:bCs/>
-          <w:sz w:val="28"/>
-          <w:szCs w:val="28"/>
-          <w:lang w:eastAsia="ko-KR"/>
-        </w:rPr>
-        <w:t xml:space="preserve">lass </w:t>
-      </w:r>
-      <w:r>
-        <w:rPr>
-          <w:rFonts w:asciiTheme="majorHAnsi" w:eastAsiaTheme="majorHAnsi" w:hAnsiTheme="majorHAnsi"/>
-          <w:b/>
-          <w:bCs/>
-          <w:sz w:val="28"/>
-          <w:szCs w:val="28"/>
-          <w:lang w:eastAsia="ko-KR"/>
-        </w:rPr>
-        <w:t xml:space="preserve">diagram for </w:t>
-      </w:r>
-      <w:r>
-        <w:rPr>
-          <w:rFonts w:asciiTheme="majorHAnsi" w:eastAsiaTheme="majorHAnsi" w:hAnsiTheme="majorHAnsi"/>
-          <w:b/>
-          <w:bCs/>
-          <w:sz w:val="28"/>
-          <w:szCs w:val="28"/>
-          <w:lang w:eastAsia="ko-KR"/>
-        </w:rPr>
-        <w:t>UC</w:t>
-      </w:r>
-      <w:r>
-        <w:rPr>
-          <w:rFonts w:asciiTheme="majorHAnsi" w:eastAsiaTheme="majorHAnsi" w:hAnsiTheme="majorHAnsi"/>
-          <w:b/>
-          <w:bCs/>
-          <w:sz w:val="28"/>
-          <w:szCs w:val="28"/>
-          <w:lang w:eastAsia="ko-KR"/>
-        </w:rPr>
-        <w:t>-</w:t>
-      </w:r>
-      <w:r>
-        <w:rPr>
-          <w:rFonts w:asciiTheme="majorHAnsi" w:eastAsiaTheme="majorHAnsi" w:hAnsiTheme="majorHAnsi"/>
-          <w:b/>
-          <w:bCs/>
-          <w:sz w:val="28"/>
-          <w:szCs w:val="28"/>
-          <w:lang w:eastAsia="ko-KR"/>
-        </w:rPr>
-        <w:t>1</w:t>
-      </w:r>
-      <w:r>
-        <w:rPr>
-          <w:rFonts w:asciiTheme="majorHAnsi" w:eastAsiaTheme="majorHAnsi" w:hAnsiTheme="majorHAnsi"/>
-          <w:b/>
-          <w:bCs/>
-          <w:sz w:val="28"/>
-          <w:szCs w:val="28"/>
-          <w:lang w:eastAsia="ko-KR"/>
-        </w:rPr>
-        <w:t xml:space="preserve"> ] </w:t>
-      </w:r>
-    </w:p>
-    <w:p>
-      <w:pPr>
-        <w:tabs>
-          <w:tab w:val="left" w:pos="3624"/>
-        </w:tabs>
+        <w:tabs>
+          <w:tab w:val="left" w:pos="3624"/>
+        </w:tabs>
+        <w:rPr>
+          <w:rFonts w:asciiTheme="majorHAnsi" w:eastAsiaTheme="majorHAnsi" w:hAnsiTheme="majorHAnsi"/>
+          <w:lang w:eastAsia="ko-KR"/>
+        </w:rPr>
+      </w:pPr>
+      <w:r>
+        <w:rPr>
+          <w:rFonts w:asciiTheme="majorHAnsi" w:eastAsiaTheme="majorHAnsi" w:hAnsiTheme="majorHAnsi" w:hint="eastAsia"/>
+          <w:lang w:eastAsia="ko-KR"/>
+        </w:rPr>
+        <w:t>[</w:t>
+      </w:r>
+      <w:r>
+        <w:rPr>
+          <w:rFonts w:asciiTheme="majorHAnsi" w:eastAsiaTheme="majorHAnsi" w:hAnsiTheme="majorHAnsi" w:hint="eastAsia"/>
+          <w:lang w:eastAsia="ko-KR"/>
+        </w:rPr>
+        <w:t>초기 작업 설계 시 U</w:t>
+      </w:r>
+      <w:r>
+        <w:rPr>
+          <w:rFonts w:asciiTheme="majorHAnsi" w:eastAsiaTheme="majorHAnsi" w:hAnsiTheme="majorHAnsi"/>
+          <w:lang w:eastAsia="ko-KR"/>
+        </w:rPr>
+        <w:t xml:space="preserve">C-1 </w:t>
+      </w:r>
+      <w:r>
+        <w:rPr>
+          <w:rFonts w:asciiTheme="majorHAnsi" w:eastAsiaTheme="majorHAnsi" w:hAnsiTheme="majorHAnsi" w:hint="eastAsia"/>
+          <w:lang w:eastAsia="ko-KR"/>
+        </w:rPr>
+        <w:t>S</w:t>
+      </w:r>
+      <w:r>
+        <w:rPr>
+          <w:rFonts w:asciiTheme="majorHAnsi" w:eastAsiaTheme="majorHAnsi" w:hAnsiTheme="majorHAnsi"/>
+          <w:lang w:eastAsia="ko-KR"/>
+        </w:rPr>
+        <w:t xml:space="preserve">equence Diagram </w:t>
+      </w:r>
+      <w:r>
+        <w:rPr>
+          <w:rFonts w:asciiTheme="majorHAnsi" w:eastAsiaTheme="majorHAnsi" w:hAnsiTheme="majorHAnsi" w:hint="eastAsia"/>
+          <w:lang w:eastAsia="ko-KR"/>
+        </w:rPr>
+        <w:t>P</w:t>
+      </w:r>
+      <w:r>
+        <w:rPr>
+          <w:rFonts w:asciiTheme="majorHAnsi" w:eastAsiaTheme="majorHAnsi" w:hAnsiTheme="majorHAnsi"/>
+          <w:lang w:eastAsia="ko-KR"/>
+        </w:rPr>
+        <w:t>rocess</w:t>
+      </w:r>
+      <w:r>
+        <w:rPr>
+          <w:rFonts w:asciiTheme="majorHAnsi" w:eastAsiaTheme="majorHAnsi" w:hAnsiTheme="majorHAnsi"/>
+          <w:lang w:eastAsia="ko-KR"/>
+        </w:rPr>
+        <w:t>ing</w:t>
+      </w:r>
+      <w:r>
+        <w:rPr>
+          <w:rFonts w:asciiTheme="majorHAnsi" w:eastAsiaTheme="majorHAnsi" w:hAnsiTheme="majorHAnsi"/>
+          <w:lang w:eastAsia="ko-KR"/>
+        </w:rPr>
+        <w:t>]</w:t>
+      </w:r>
+    </w:p>
+    <w:p>
+      <w:pPr>
+        <w:tabs>
+          <w:tab w:val="left" w:pos="3624"/>
+        </w:tabs>
+        <w:rPr>
+          <w:rFonts w:asciiTheme="majorHAnsi" w:eastAsiaTheme="majorHAnsi" w:hAnsiTheme="majorHAnsi"/>
+          <w:lang w:eastAsia="ko-KR"/>
+        </w:rPr>
+      </w:pPr>
+    </w:p>
+    <w:p>
+      <w:pPr>
+        <w:tabs>
+          <w:tab w:val="left" w:pos="3624"/>
+        </w:tabs>
+        <w:rPr>
+          <w:rFonts w:asciiTheme="majorHAnsi" w:eastAsiaTheme="majorHAnsi" w:hAnsiTheme="majorHAnsi" w:hint="eastAsia"/>
+          <w:lang w:eastAsia="ko-KR"/>
+        </w:rPr>
+      </w:pPr>
+    </w:p>
+    <w:p>
+      <w:pPr>
+        <w:tabs>
+          <w:tab w:val="left" w:pos="3624"/>
+        </w:tabs>
+        <w:rPr>
+          <w:rFonts w:asciiTheme="majorHAnsi" w:eastAsiaTheme="majorHAnsi" w:hAnsiTheme="majorHAnsi" w:hint="eastAsia"/>
+          <w:lang w:eastAsia="ko-KR"/>
+        </w:rPr>
+      </w:pPr>
+    </w:p>
+    <w:p>
+      <w:pPr>
+        <w:tabs>
+          <w:tab w:val="left" w:pos="3624"/>
+        </w:tabs>
+        <w:rPr>
+          <w:rFonts w:asciiTheme="majorHAnsi" w:eastAsiaTheme="majorHAnsi" w:hAnsiTheme="majorHAnsi"/>
+          <w:lang w:eastAsia="ko-KR"/>
+        </w:rPr>
+      </w:pPr>
+      <w:r>
         <w:rPr>
           <w:noProof/>
         </w:rPr>
-      </w:pPr>
-      <w:r>
-        <w:rPr>
-          <w:noProof/>
-        </w:rPr>
         <w:drawing>
-          <wp:inline distT="0" distB="0" distL="0" distR="0" wp14:anchorId="33B80C5F" wp14:editId="3A68387B">
-            <wp:extent cx="5731510" cy="3479800"/>
-            <wp:effectExtent l="0" t="0" r="2540" b="6350"/>
-            <wp:docPr id="8" name="그림 8"/>
+          <wp:inline distT="0" distB="0" distL="0" distR="0" wp14:anchorId="29030D19" wp14:editId="21889E9B">
+            <wp:extent cx="5731510" cy="4968240"/>
+            <wp:effectExtent l="0" t="0" r="2540" b="3810"/>
+            <wp:docPr id="2" name="그림 2"/>
             <wp:cNvGraphicFramePr>
               <a:graphicFrameLocks xmlns:a="http://schemas.openxmlformats.org/drawingml/2006/main" noChangeAspect="1"/>
             </wp:cNvGraphicFramePr>
@@ -1006,7 +1068,7 @@
                   <pic:spPr>
                     <a:xfrm>
                       <a:off x="0" y="0"/>
-                      <a:ext cx="5743096" cy="3486834"/>
+                      <a:ext cx="5731510" cy="4968240"/>
                     </a:xfrm>
                     <a:prstGeom prst="rect">
                       <a:avLst/>
@@ -1021,178 +1083,213 @@
     </w:p>
     <w:p>
       <w:pPr>
-        <w:rPr>
-          <w:rFonts w:asciiTheme="majorHAnsi" w:eastAsiaTheme="majorHAnsi" w:hAnsiTheme="majorHAnsi"/>
-          <w:lang w:eastAsia="ko-KR"/>
-        </w:rPr>
-      </w:pPr>
-    </w:p>
-    <w:p>
-      <w:pPr>
-        <w:rPr>
-          <w:rFonts w:asciiTheme="majorHAnsi" w:eastAsiaTheme="majorHAnsi" w:hAnsiTheme="majorHAnsi"/>
-          <w:lang w:eastAsia="ko-KR"/>
-        </w:rPr>
-      </w:pPr>
-    </w:p>
-    <w:p>
-      <w:pPr>
-        <w:rPr>
-          <w:rFonts w:asciiTheme="majorHAnsi" w:eastAsiaTheme="majorHAnsi" w:hAnsiTheme="majorHAnsi"/>
-          <w:lang w:eastAsia="ko-KR"/>
-        </w:rPr>
-      </w:pPr>
-    </w:p>
-    <w:p>
-      <w:pPr>
-        <w:rPr>
-          <w:rFonts w:asciiTheme="majorHAnsi" w:eastAsiaTheme="majorHAnsi" w:hAnsiTheme="majorHAnsi"/>
-          <w:lang w:eastAsia="ko-KR"/>
-        </w:rPr>
-      </w:pPr>
-    </w:p>
-    <w:p>
-      <w:pPr>
-        <w:rPr>
-          <w:rFonts w:asciiTheme="majorHAnsi" w:eastAsiaTheme="majorHAnsi" w:hAnsiTheme="majorHAnsi"/>
-          <w:lang w:eastAsia="ko-KR"/>
-        </w:rPr>
-      </w:pPr>
-    </w:p>
-    <w:p>
-      <w:pPr>
-        <w:rPr>
-          <w:rFonts w:asciiTheme="majorHAnsi" w:eastAsiaTheme="majorHAnsi" w:hAnsiTheme="majorHAnsi"/>
-          <w:lang w:eastAsia="ko-KR"/>
-        </w:rPr>
-      </w:pPr>
-    </w:p>
-    <w:p>
-      <w:pPr>
-        <w:rPr>
-          <w:rFonts w:asciiTheme="majorHAnsi" w:eastAsiaTheme="majorHAnsi" w:hAnsiTheme="majorHAnsi"/>
-          <w:lang w:eastAsia="ko-KR"/>
-        </w:rPr>
-      </w:pPr>
-    </w:p>
-    <w:p>
-      <w:pPr>
-        <w:rPr>
-          <w:rFonts w:asciiTheme="majorHAnsi" w:eastAsiaTheme="majorHAnsi" w:hAnsiTheme="majorHAnsi"/>
-          <w:lang w:eastAsia="ko-KR"/>
-        </w:rPr>
-      </w:pPr>
-    </w:p>
-    <w:p>
-      <w:pPr>
-        <w:rPr>
-          <w:rFonts w:asciiTheme="majorHAnsi" w:eastAsiaTheme="majorHAnsi" w:hAnsiTheme="majorHAnsi"/>
-          <w:lang w:eastAsia="ko-KR"/>
-        </w:rPr>
-      </w:pPr>
-    </w:p>
-    <w:p>
-      <w:pPr>
-        <w:rPr>
-          <w:rFonts w:asciiTheme="majorHAnsi" w:eastAsiaTheme="majorHAnsi" w:hAnsiTheme="majorHAnsi"/>
-          <w:lang w:eastAsia="ko-KR"/>
-        </w:rPr>
-      </w:pPr>
-    </w:p>
-    <w:p>
-      <w:pPr>
-        <w:rPr>
-          <w:rFonts w:asciiTheme="majorHAnsi" w:eastAsiaTheme="majorHAnsi" w:hAnsiTheme="majorHAnsi"/>
-          <w:lang w:eastAsia="ko-KR"/>
-        </w:rPr>
-      </w:pPr>
-    </w:p>
-    <w:p>
-      <w:pPr>
-        <w:rPr>
-          <w:rFonts w:asciiTheme="majorHAnsi" w:eastAsiaTheme="majorHAnsi" w:hAnsiTheme="majorHAnsi"/>
-          <w:lang w:eastAsia="ko-KR"/>
-        </w:rPr>
-      </w:pPr>
-    </w:p>
-    <w:p>
-      <w:pPr>
-        <w:rPr>
-          <w:rFonts w:asciiTheme="majorHAnsi" w:eastAsiaTheme="majorHAnsi" w:hAnsiTheme="majorHAnsi"/>
-          <w:lang w:eastAsia="ko-KR"/>
-        </w:rPr>
-      </w:pPr>
-    </w:p>
-    <w:p>
-      <w:pPr>
-        <w:rPr>
-          <w:rFonts w:asciiTheme="majorHAnsi" w:eastAsiaTheme="majorHAnsi" w:hAnsiTheme="majorHAnsi"/>
-          <w:lang w:eastAsia="ko-KR"/>
-        </w:rPr>
-      </w:pPr>
-    </w:p>
-    <w:p>
-      <w:pPr>
-        <w:rPr>
-          <w:rFonts w:asciiTheme="majorHAnsi" w:eastAsiaTheme="majorHAnsi" w:hAnsiTheme="majorHAnsi"/>
-          <w:lang w:eastAsia="ko-KR"/>
-        </w:rPr>
-      </w:pPr>
-    </w:p>
-    <w:p>
-      <w:pPr>
-        <w:rPr>
-          <w:rFonts w:asciiTheme="majorHAnsi" w:eastAsiaTheme="majorHAnsi" w:hAnsiTheme="majorHAnsi"/>
-          <w:lang w:eastAsia="ko-KR"/>
-        </w:rPr>
-      </w:pPr>
-    </w:p>
-    <w:p>
-      <w:pPr>
-        <w:rPr>
-          <w:rFonts w:asciiTheme="majorHAnsi" w:eastAsiaTheme="majorHAnsi" w:hAnsiTheme="majorHAnsi"/>
-          <w:lang w:eastAsia="ko-KR"/>
-        </w:rPr>
-      </w:pPr>
-    </w:p>
-    <w:p>
-      <w:pPr>
-        <w:rPr>
-          <w:rFonts w:asciiTheme="majorHAnsi" w:eastAsiaTheme="majorHAnsi" w:hAnsiTheme="majorHAnsi"/>
-          <w:lang w:eastAsia="ko-KR"/>
-        </w:rPr>
-      </w:pPr>
-    </w:p>
-    <w:p>
-      <w:pPr>
-        <w:rPr>
-          <w:rFonts w:asciiTheme="majorHAnsi" w:eastAsiaTheme="majorHAnsi" w:hAnsiTheme="majorHAnsi"/>
-          <w:lang w:eastAsia="ko-KR"/>
-        </w:rPr>
-      </w:pPr>
-    </w:p>
-    <w:p>
-      <w:pPr>
-        <w:ind w:left="1600" w:firstLine="800"/>
-        <w:rPr>
-          <w:rFonts w:asciiTheme="majorHAnsi" w:eastAsiaTheme="majorHAnsi" w:hAnsiTheme="majorHAnsi"/>
-          <w:b/>
-          <w:bCs/>
-          <w:sz w:val="28"/>
-          <w:szCs w:val="28"/>
-          <w:lang w:eastAsia="ko-KR"/>
-        </w:rPr>
-      </w:pPr>
-      <w:r>
-        <w:rPr>
-          <w:rFonts w:asciiTheme="majorHAnsi" w:eastAsiaTheme="majorHAnsi" w:hAnsiTheme="majorHAnsi"/>
-          <w:b/>
-          <w:bCs/>
-          <w:sz w:val="28"/>
-          <w:szCs w:val="28"/>
-          <w:lang w:eastAsia="ko-KR"/>
-        </w:rPr>
-        <w:t xml:space="preserve">[ sequence diagram for </w:t>
+        <w:tabs>
+          <w:tab w:val="left" w:pos="3624"/>
+        </w:tabs>
+        <w:rPr>
+          <w:rFonts w:asciiTheme="majorHAnsi" w:eastAsiaTheme="majorHAnsi" w:hAnsiTheme="majorHAnsi"/>
+          <w:lang w:eastAsia="ko-KR"/>
+        </w:rPr>
+      </w:pPr>
+    </w:p>
+    <w:p>
+      <w:pPr>
+        <w:tabs>
+          <w:tab w:val="left" w:pos="3624"/>
+        </w:tabs>
+        <w:rPr>
+          <w:rFonts w:asciiTheme="majorHAnsi" w:eastAsiaTheme="majorHAnsi" w:hAnsiTheme="majorHAnsi"/>
+          <w:lang w:eastAsia="ko-KR"/>
+        </w:rPr>
+      </w:pPr>
+    </w:p>
+    <w:p>
+      <w:pPr>
+        <w:tabs>
+          <w:tab w:val="left" w:pos="3624"/>
+        </w:tabs>
+        <w:rPr>
+          <w:rFonts w:asciiTheme="majorHAnsi" w:eastAsiaTheme="majorHAnsi" w:hAnsiTheme="majorHAnsi"/>
+          <w:lang w:eastAsia="ko-KR"/>
+        </w:rPr>
+      </w:pPr>
+    </w:p>
+    <w:p>
+      <w:pPr>
+        <w:tabs>
+          <w:tab w:val="left" w:pos="3624"/>
+        </w:tabs>
+        <w:rPr>
+          <w:rFonts w:asciiTheme="majorHAnsi" w:eastAsiaTheme="majorHAnsi" w:hAnsiTheme="majorHAnsi"/>
+          <w:lang w:eastAsia="ko-KR"/>
+        </w:rPr>
+      </w:pPr>
+    </w:p>
+    <w:p>
+      <w:pPr>
+        <w:tabs>
+          <w:tab w:val="left" w:pos="3624"/>
+        </w:tabs>
+        <w:rPr>
+          <w:rFonts w:asciiTheme="majorHAnsi" w:eastAsiaTheme="majorHAnsi" w:hAnsiTheme="majorHAnsi"/>
+          <w:lang w:eastAsia="ko-KR"/>
+        </w:rPr>
+      </w:pPr>
+    </w:p>
+    <w:p>
+      <w:pPr>
+        <w:tabs>
+          <w:tab w:val="left" w:pos="3624"/>
+        </w:tabs>
+        <w:rPr>
+          <w:rFonts w:asciiTheme="majorHAnsi" w:eastAsiaTheme="majorHAnsi" w:hAnsiTheme="majorHAnsi"/>
+          <w:lang w:eastAsia="ko-KR"/>
+        </w:rPr>
+      </w:pPr>
+    </w:p>
+    <w:p>
+      <w:pPr>
+        <w:tabs>
+          <w:tab w:val="left" w:pos="3624"/>
+        </w:tabs>
+        <w:rPr>
+          <w:rFonts w:asciiTheme="majorHAnsi" w:eastAsiaTheme="majorHAnsi" w:hAnsiTheme="majorHAnsi"/>
+          <w:lang w:eastAsia="ko-KR"/>
+        </w:rPr>
+      </w:pPr>
+    </w:p>
+    <w:p>
+      <w:pPr>
+        <w:tabs>
+          <w:tab w:val="left" w:pos="3624"/>
+        </w:tabs>
+        <w:rPr>
+          <w:rFonts w:asciiTheme="majorHAnsi" w:eastAsiaTheme="majorHAnsi" w:hAnsiTheme="majorHAnsi"/>
+          <w:lang w:eastAsia="ko-KR"/>
+        </w:rPr>
+      </w:pPr>
+    </w:p>
+    <w:p>
+      <w:pPr>
+        <w:tabs>
+          <w:tab w:val="left" w:pos="3624"/>
+        </w:tabs>
+        <w:rPr>
+          <w:rFonts w:asciiTheme="majorHAnsi" w:eastAsiaTheme="majorHAnsi" w:hAnsiTheme="majorHAnsi"/>
+          <w:lang w:eastAsia="ko-KR"/>
+        </w:rPr>
+      </w:pPr>
+    </w:p>
+    <w:p>
+      <w:pPr>
+        <w:tabs>
+          <w:tab w:val="left" w:pos="3624"/>
+        </w:tabs>
+        <w:rPr>
+          <w:rFonts w:asciiTheme="majorHAnsi" w:eastAsiaTheme="majorHAnsi" w:hAnsiTheme="majorHAnsi"/>
+          <w:lang w:eastAsia="ko-KR"/>
+        </w:rPr>
+      </w:pPr>
+    </w:p>
+    <w:p>
+      <w:pPr>
+        <w:tabs>
+          <w:tab w:val="left" w:pos="3624"/>
+        </w:tabs>
+        <w:rPr>
+          <w:rFonts w:asciiTheme="majorHAnsi" w:eastAsiaTheme="majorHAnsi" w:hAnsiTheme="majorHAnsi"/>
+          <w:lang w:eastAsia="ko-KR"/>
+        </w:rPr>
+      </w:pPr>
+    </w:p>
+    <w:p>
+      <w:pPr>
+        <w:tabs>
+          <w:tab w:val="left" w:pos="3624"/>
+        </w:tabs>
+        <w:rPr>
+          <w:rFonts w:asciiTheme="majorHAnsi" w:eastAsiaTheme="majorHAnsi" w:hAnsiTheme="majorHAnsi"/>
+          <w:lang w:eastAsia="ko-KR"/>
+        </w:rPr>
+      </w:pPr>
+    </w:p>
+    <w:p>
+      <w:pPr>
+        <w:tabs>
+          <w:tab w:val="left" w:pos="3624"/>
+        </w:tabs>
+        <w:rPr>
+          <w:rFonts w:asciiTheme="majorHAnsi" w:eastAsiaTheme="majorHAnsi" w:hAnsiTheme="majorHAnsi"/>
+          <w:lang w:eastAsia="ko-KR"/>
+        </w:rPr>
+      </w:pPr>
+    </w:p>
+    <w:p>
+      <w:pPr>
+        <w:tabs>
+          <w:tab w:val="left" w:pos="3624"/>
+        </w:tabs>
+        <w:rPr>
+          <w:rFonts w:asciiTheme="majorHAnsi" w:eastAsiaTheme="majorHAnsi" w:hAnsiTheme="majorHAnsi" w:hint="eastAsia"/>
+          <w:lang w:eastAsia="ko-KR"/>
+        </w:rPr>
+      </w:pPr>
+    </w:p>
+    <w:p>
+      <w:pPr>
+        <w:jc w:val="center"/>
+        <w:rPr>
+          <w:rFonts w:asciiTheme="majorHAnsi" w:eastAsiaTheme="majorHAnsi" w:hAnsiTheme="majorHAnsi"/>
+          <w:b/>
+          <w:bCs/>
+          <w:sz w:val="28"/>
+          <w:szCs w:val="28"/>
+          <w:lang w:eastAsia="ko-KR"/>
+        </w:rPr>
+      </w:pPr>
+      <w:r>
+        <w:rPr>
+          <w:rFonts w:asciiTheme="majorHAnsi" w:eastAsiaTheme="majorHAnsi" w:hAnsiTheme="majorHAnsi"/>
+          <w:b/>
+          <w:bCs/>
+          <w:sz w:val="28"/>
+          <w:szCs w:val="28"/>
+          <w:lang w:eastAsia="ko-KR"/>
+        </w:rPr>
+        <w:t xml:space="preserve">[ </w:t>
+      </w:r>
+      <w:r>
+        <w:rPr>
+          <w:rFonts w:asciiTheme="majorHAnsi" w:eastAsiaTheme="majorHAnsi" w:hAnsiTheme="majorHAnsi" w:hint="eastAsia"/>
+          <w:b/>
+          <w:bCs/>
+          <w:sz w:val="28"/>
+          <w:szCs w:val="28"/>
+          <w:lang w:eastAsia="ko-KR"/>
+        </w:rPr>
+        <w:t>c</w:t>
+      </w:r>
+      <w:r>
+        <w:rPr>
+          <w:rFonts w:asciiTheme="majorHAnsi" w:eastAsiaTheme="majorHAnsi" w:hAnsiTheme="majorHAnsi"/>
+          <w:b/>
+          <w:bCs/>
+          <w:sz w:val="28"/>
+          <w:szCs w:val="28"/>
+          <w:lang w:eastAsia="ko-KR"/>
+        </w:rPr>
+        <w:t xml:space="preserve">lass </w:t>
+      </w:r>
+      <w:r>
+        <w:rPr>
+          <w:rFonts w:asciiTheme="majorHAnsi" w:eastAsiaTheme="majorHAnsi" w:hAnsiTheme="majorHAnsi"/>
+          <w:b/>
+          <w:bCs/>
+          <w:sz w:val="28"/>
+          <w:szCs w:val="28"/>
+          <w:lang w:eastAsia="ko-KR"/>
+        </w:rPr>
+        <w:t xml:space="preserve">diagram for </w:t>
       </w:r>
       <w:r>
         <w:rPr>
@@ -1216,67 +1313,60 @@
         </w:rPr>
         <w:t>-</w:t>
       </w:r>
-      <w:r>
-        <w:rPr>
-          <w:rFonts w:asciiTheme="majorHAnsi" w:eastAsiaTheme="majorHAnsi" w:hAnsiTheme="majorHAnsi"/>
-          <w:b/>
-          <w:bCs/>
-          <w:sz w:val="28"/>
-          <w:szCs w:val="28"/>
-          <w:lang w:eastAsia="ko-KR"/>
-        </w:rPr>
-        <w:t>2</w:t>
-      </w:r>
-      <w:r>
-        <w:rPr>
-          <w:rFonts w:asciiTheme="majorHAnsi" w:eastAsiaTheme="majorHAnsi" w:hAnsiTheme="majorHAnsi"/>
-          <w:b/>
-          <w:bCs/>
-          <w:sz w:val="28"/>
-          <w:szCs w:val="28"/>
-          <w:lang w:eastAsia="ko-KR"/>
-        </w:rPr>
-        <w:t xml:space="preserve"> ] </w:t>
-      </w:r>
-    </w:p>
-    <w:p>
-      <w:pPr>
-        <w:rPr>
-          <w:rFonts w:asciiTheme="majorHAnsi" w:eastAsiaTheme="majorHAnsi" w:hAnsiTheme="majorHAnsi"/>
-          <w:b/>
-          <w:bCs/>
-          <w:sz w:val="28"/>
-          <w:szCs w:val="28"/>
-          <w:lang w:eastAsia="ko-KR"/>
-        </w:rPr>
-      </w:pPr>
-      <w:r>
-        <w:rPr>
-          <w:rFonts w:asciiTheme="majorHAnsi" w:eastAsiaTheme="majorHAnsi" w:hAnsiTheme="majorHAnsi" w:hint="eastAsia"/>
-          <w:b/>
-          <w:bCs/>
-          <w:sz w:val="28"/>
-          <w:szCs w:val="28"/>
-          <w:lang w:eastAsia="ko-KR"/>
-        </w:rPr>
-        <w:t>U</w:t>
-      </w:r>
-      <w:r>
-        <w:rPr>
-          <w:rFonts w:asciiTheme="majorHAnsi" w:eastAsiaTheme="majorHAnsi" w:hAnsiTheme="majorHAnsi"/>
-          <w:b/>
-          <w:bCs/>
-          <w:sz w:val="28"/>
-          <w:szCs w:val="28"/>
-          <w:lang w:eastAsia="ko-KR"/>
-        </w:rPr>
-        <w:t>C2: Login</w:t>
-      </w:r>
-    </w:p>
-    <w:p>
-      <w:pPr>
-        <w:rPr>
-          <w:rFonts w:asciiTheme="majorHAnsi" w:eastAsiaTheme="majorHAnsi" w:hAnsiTheme="majorHAnsi"/>
+      <w:proofErr w:type="gramStart"/>
+      <w:r>
+        <w:rPr>
+          <w:rFonts w:asciiTheme="majorHAnsi" w:eastAsiaTheme="majorHAnsi" w:hAnsiTheme="majorHAnsi"/>
+          <w:b/>
+          <w:bCs/>
+          <w:sz w:val="28"/>
+          <w:szCs w:val="28"/>
+          <w:lang w:eastAsia="ko-KR"/>
+        </w:rPr>
+        <w:t>1</w:t>
+      </w:r>
+      <w:r>
+        <w:rPr>
+          <w:rFonts w:asciiTheme="majorHAnsi" w:eastAsiaTheme="majorHAnsi" w:hAnsiTheme="majorHAnsi"/>
+          <w:b/>
+          <w:bCs/>
+          <w:sz w:val="28"/>
+          <w:szCs w:val="28"/>
+          <w:lang w:eastAsia="ko-KR"/>
+        </w:rPr>
+        <w:t xml:space="preserve"> ]</w:t>
+      </w:r>
+      <w:proofErr w:type="gramEnd"/>
+      <w:r>
+        <w:rPr>
+          <w:rFonts w:asciiTheme="majorHAnsi" w:eastAsiaTheme="majorHAnsi" w:hAnsiTheme="majorHAnsi"/>
+          <w:b/>
+          <w:bCs/>
+          <w:sz w:val="28"/>
+          <w:szCs w:val="28"/>
+          <w:lang w:eastAsia="ko-KR"/>
+        </w:rPr>
+        <w:t xml:space="preserve"> </w:t>
+      </w:r>
+    </w:p>
+    <w:p>
+      <w:pPr>
+        <w:jc w:val="center"/>
+        <w:rPr>
+          <w:rFonts w:asciiTheme="majorHAnsi" w:eastAsiaTheme="majorHAnsi" w:hAnsiTheme="majorHAnsi"/>
+          <w:b/>
+          <w:bCs/>
+          <w:sz w:val="28"/>
+          <w:szCs w:val="28"/>
+          <w:lang w:eastAsia="ko-KR"/>
+        </w:rPr>
+      </w:pPr>
+    </w:p>
+    <w:p>
+      <w:pPr>
+        <w:jc w:val="center"/>
+        <w:rPr>
+          <w:rFonts w:asciiTheme="majorHAnsi" w:eastAsiaTheme="majorHAnsi" w:hAnsiTheme="majorHAnsi" w:hint="eastAsia"/>
           <w:b/>
           <w:bCs/>
           <w:color w:val="FF0000"/>
@@ -1285,15 +1375,25 @@
           <w:lang w:eastAsia="ko-KR"/>
         </w:rPr>
       </w:pPr>
-      <w:r>
+    </w:p>
+    <w:p>
+      <w:pPr>
+        <w:tabs>
+          <w:tab w:val="left" w:pos="3624"/>
+        </w:tabs>
         <w:rPr>
           <w:noProof/>
         </w:rPr>
+      </w:pPr>
+      <w:r>
+        <w:rPr>
+          <w:noProof/>
+        </w:rPr>
         <w:drawing>
-          <wp:inline distT="0" distB="0" distL="0" distR="0" wp14:anchorId="7BD10FC6" wp14:editId="43C0FAC0">
-            <wp:extent cx="5731510" cy="5943600"/>
-            <wp:effectExtent l="0" t="0" r="2540" b="0"/>
-            <wp:docPr id="9" name="그림 9"/>
+          <wp:inline distT="0" distB="0" distL="0" distR="0" wp14:anchorId="33B80C5F" wp14:editId="3A68387B">
+            <wp:extent cx="5731510" cy="3479800"/>
+            <wp:effectExtent l="0" t="0" r="2540" b="6350"/>
+            <wp:docPr id="8" name="그림 8"/>
             <wp:cNvGraphicFramePr>
               <a:graphicFrameLocks xmlns:a="http://schemas.openxmlformats.org/drawingml/2006/main" noChangeAspect="1"/>
             </wp:cNvGraphicFramePr>
@@ -1313,7 +1413,7 @@
                   <pic:spPr>
                     <a:xfrm>
                       <a:off x="0" y="0"/>
-                      <a:ext cx="5737601" cy="5949916"/>
+                      <a:ext cx="5743096" cy="3486834"/>
                     </a:xfrm>
                     <a:prstGeom prst="rect">
                       <a:avLst/>
@@ -1328,68 +1428,260 @@
     </w:p>
     <w:p>
       <w:pPr>
-        <w:tabs>
-          <w:tab w:val="left" w:pos="1752"/>
-        </w:tabs>
-        <w:rPr>
-          <w:rFonts w:asciiTheme="majorHAnsi" w:eastAsiaTheme="majorHAnsi" w:hAnsiTheme="majorHAnsi"/>
-          <w:lang w:eastAsia="ko-KR"/>
-        </w:rPr>
-      </w:pPr>
-    </w:p>
-    <w:p>
-      <w:pPr>
-        <w:rPr>
-          <w:rFonts w:asciiTheme="majorHAnsi" w:eastAsiaTheme="majorHAnsi" w:hAnsiTheme="majorHAnsi"/>
-          <w:lang w:eastAsia="ko-KR"/>
-        </w:rPr>
-      </w:pPr>
-    </w:p>
-    <w:p>
-      <w:pPr>
-        <w:rPr>
-          <w:rFonts w:asciiTheme="majorHAnsi" w:eastAsiaTheme="majorHAnsi" w:hAnsiTheme="majorHAnsi"/>
-          <w:lang w:eastAsia="ko-KR"/>
-        </w:rPr>
-      </w:pPr>
-    </w:p>
-    <w:p>
-      <w:pPr>
-        <w:rPr>
-          <w:rFonts w:asciiTheme="majorHAnsi" w:eastAsiaTheme="majorHAnsi" w:hAnsiTheme="majorHAnsi"/>
-          <w:lang w:eastAsia="ko-KR"/>
-        </w:rPr>
-      </w:pPr>
-    </w:p>
-    <w:p>
-      <w:pPr>
-        <w:tabs>
-          <w:tab w:val="left" w:pos="1440"/>
-        </w:tabs>
+        <w:rPr>
+          <w:rFonts w:asciiTheme="majorHAnsi" w:eastAsiaTheme="majorHAnsi" w:hAnsiTheme="majorHAnsi"/>
+          <w:lang w:eastAsia="ko-KR"/>
+        </w:rPr>
+      </w:pPr>
+    </w:p>
+    <w:p>
+      <w:pPr>
+        <w:rPr>
+          <w:rFonts w:asciiTheme="majorHAnsi" w:eastAsiaTheme="majorHAnsi" w:hAnsiTheme="majorHAnsi"/>
+          <w:lang w:eastAsia="ko-KR"/>
+        </w:rPr>
+      </w:pPr>
+    </w:p>
+    <w:p>
+      <w:pPr>
+        <w:rPr>
+          <w:rFonts w:asciiTheme="majorHAnsi" w:eastAsiaTheme="majorHAnsi" w:hAnsiTheme="majorHAnsi"/>
+          <w:lang w:eastAsia="ko-KR"/>
+        </w:rPr>
+      </w:pPr>
+    </w:p>
+    <w:p>
+      <w:pPr>
+        <w:rPr>
+          <w:rFonts w:asciiTheme="majorHAnsi" w:eastAsiaTheme="majorHAnsi" w:hAnsiTheme="majorHAnsi"/>
+          <w:lang w:eastAsia="ko-KR"/>
+        </w:rPr>
+      </w:pPr>
+    </w:p>
+    <w:p>
+      <w:pPr>
+        <w:rPr>
+          <w:rFonts w:asciiTheme="majorHAnsi" w:eastAsiaTheme="majorHAnsi" w:hAnsiTheme="majorHAnsi"/>
+          <w:lang w:eastAsia="ko-KR"/>
+        </w:rPr>
+      </w:pPr>
+    </w:p>
+    <w:p>
+      <w:pPr>
+        <w:rPr>
+          <w:rFonts w:asciiTheme="majorHAnsi" w:eastAsiaTheme="majorHAnsi" w:hAnsiTheme="majorHAnsi"/>
+          <w:lang w:eastAsia="ko-KR"/>
+        </w:rPr>
+      </w:pPr>
+    </w:p>
+    <w:p>
+      <w:pPr>
+        <w:rPr>
+          <w:rFonts w:asciiTheme="majorHAnsi" w:eastAsiaTheme="majorHAnsi" w:hAnsiTheme="majorHAnsi"/>
+          <w:lang w:eastAsia="ko-KR"/>
+        </w:rPr>
+      </w:pPr>
+    </w:p>
+    <w:p>
+      <w:pPr>
+        <w:rPr>
+          <w:rFonts w:asciiTheme="majorHAnsi" w:eastAsiaTheme="majorHAnsi" w:hAnsiTheme="majorHAnsi"/>
+          <w:lang w:eastAsia="ko-KR"/>
+        </w:rPr>
+      </w:pPr>
+    </w:p>
+    <w:p>
+      <w:pPr>
+        <w:rPr>
+          <w:rFonts w:asciiTheme="majorHAnsi" w:eastAsiaTheme="majorHAnsi" w:hAnsiTheme="majorHAnsi"/>
+          <w:lang w:eastAsia="ko-KR"/>
+        </w:rPr>
+      </w:pPr>
+    </w:p>
+    <w:p>
+      <w:pPr>
+        <w:rPr>
+          <w:rFonts w:asciiTheme="majorHAnsi" w:eastAsiaTheme="majorHAnsi" w:hAnsiTheme="majorHAnsi"/>
+          <w:lang w:eastAsia="ko-KR"/>
+        </w:rPr>
+      </w:pPr>
+    </w:p>
+    <w:p>
+      <w:pPr>
+        <w:rPr>
+          <w:rFonts w:asciiTheme="majorHAnsi" w:eastAsiaTheme="majorHAnsi" w:hAnsiTheme="majorHAnsi"/>
+          <w:lang w:eastAsia="ko-KR"/>
+        </w:rPr>
+      </w:pPr>
+    </w:p>
+    <w:p>
+      <w:pPr>
+        <w:rPr>
+          <w:rFonts w:asciiTheme="majorHAnsi" w:eastAsiaTheme="majorHAnsi" w:hAnsiTheme="majorHAnsi"/>
+          <w:lang w:eastAsia="ko-KR"/>
+        </w:rPr>
+      </w:pPr>
+    </w:p>
+    <w:p>
+      <w:pPr>
+        <w:ind w:left="1600" w:firstLine="800"/>
+        <w:rPr>
+          <w:rFonts w:asciiTheme="majorHAnsi" w:eastAsiaTheme="majorHAnsi" w:hAnsiTheme="majorHAnsi"/>
+          <w:b/>
+          <w:bCs/>
+          <w:sz w:val="28"/>
+          <w:szCs w:val="28"/>
+          <w:lang w:eastAsia="ko-KR"/>
+        </w:rPr>
+      </w:pPr>
+      <w:r>
+        <w:rPr>
+          <w:rFonts w:asciiTheme="majorHAnsi" w:eastAsiaTheme="majorHAnsi" w:hAnsiTheme="majorHAnsi"/>
+          <w:b/>
+          <w:bCs/>
+          <w:sz w:val="28"/>
+          <w:szCs w:val="28"/>
+          <w:lang w:eastAsia="ko-KR"/>
+        </w:rPr>
+        <w:t xml:space="preserve">[ sequence diagram for </w:t>
+      </w:r>
+      <w:r>
+        <w:rPr>
+          <w:rFonts w:asciiTheme="majorHAnsi" w:eastAsiaTheme="majorHAnsi" w:hAnsiTheme="majorHAnsi"/>
+          <w:b/>
+          <w:bCs/>
+          <w:sz w:val="28"/>
+          <w:szCs w:val="28"/>
+          <w:lang w:eastAsia="ko-KR"/>
+        </w:rPr>
+        <w:t>UC</w:t>
+      </w:r>
+      <w:r>
+        <w:rPr>
+          <w:rFonts w:asciiTheme="majorHAnsi" w:eastAsiaTheme="majorHAnsi" w:hAnsiTheme="majorHAnsi"/>
+          <w:b/>
+          <w:bCs/>
+          <w:sz w:val="28"/>
+          <w:szCs w:val="28"/>
+          <w:lang w:eastAsia="ko-KR"/>
+        </w:rPr>
+        <w:t>-</w:t>
+      </w:r>
+      <w:proofErr w:type="gramStart"/>
+      <w:r>
+        <w:rPr>
+          <w:rFonts w:asciiTheme="majorHAnsi" w:eastAsiaTheme="majorHAnsi" w:hAnsiTheme="majorHAnsi"/>
+          <w:b/>
+          <w:bCs/>
+          <w:sz w:val="28"/>
+          <w:szCs w:val="28"/>
+          <w:lang w:eastAsia="ko-KR"/>
+        </w:rPr>
+        <w:t>2</w:t>
+      </w:r>
+      <w:r>
+        <w:rPr>
+          <w:rFonts w:asciiTheme="majorHAnsi" w:eastAsiaTheme="majorHAnsi" w:hAnsiTheme="majorHAnsi"/>
+          <w:b/>
+          <w:bCs/>
+          <w:sz w:val="28"/>
+          <w:szCs w:val="28"/>
+          <w:lang w:eastAsia="ko-KR"/>
+        </w:rPr>
+        <w:t xml:space="preserve"> ]</w:t>
+      </w:r>
+      <w:proofErr w:type="gramEnd"/>
+      <w:r>
+        <w:rPr>
+          <w:rFonts w:asciiTheme="majorHAnsi" w:eastAsiaTheme="majorHAnsi" w:hAnsiTheme="majorHAnsi"/>
+          <w:b/>
+          <w:bCs/>
+          <w:sz w:val="28"/>
+          <w:szCs w:val="28"/>
+          <w:lang w:eastAsia="ko-KR"/>
+        </w:rPr>
+        <w:t xml:space="preserve"> </w:t>
+      </w:r>
+    </w:p>
+    <w:p>
+      <w:pPr>
+        <w:rPr>
+          <w:rFonts w:asciiTheme="majorHAnsi" w:eastAsiaTheme="majorHAnsi" w:hAnsiTheme="majorHAnsi"/>
+          <w:b/>
+          <w:bCs/>
+          <w:sz w:val="28"/>
+          <w:szCs w:val="28"/>
+          <w:lang w:eastAsia="ko-KR"/>
+        </w:rPr>
+      </w:pPr>
+      <w:r>
+        <w:rPr>
+          <w:rFonts w:asciiTheme="majorHAnsi" w:eastAsiaTheme="majorHAnsi" w:hAnsiTheme="majorHAnsi" w:hint="eastAsia"/>
+          <w:b/>
+          <w:bCs/>
+          <w:sz w:val="28"/>
+          <w:szCs w:val="28"/>
+          <w:lang w:eastAsia="ko-KR"/>
+        </w:rPr>
+        <w:t>U</w:t>
+      </w:r>
+      <w:r>
+        <w:rPr>
+          <w:rFonts w:asciiTheme="majorHAnsi" w:eastAsiaTheme="majorHAnsi" w:hAnsiTheme="majorHAnsi"/>
+          <w:b/>
+          <w:bCs/>
+          <w:sz w:val="28"/>
+          <w:szCs w:val="28"/>
+          <w:lang w:eastAsia="ko-KR"/>
+        </w:rPr>
+        <w:t>C2: Login</w:t>
+      </w:r>
+    </w:p>
+    <w:p>
+      <w:pPr>
+        <w:rPr>
+          <w:rFonts w:asciiTheme="majorHAnsi" w:eastAsiaTheme="majorHAnsi" w:hAnsiTheme="majorHAnsi"/>
+          <w:b/>
+          <w:bCs/>
+          <w:sz w:val="28"/>
+          <w:szCs w:val="28"/>
+          <w:lang w:eastAsia="ko-KR"/>
+        </w:rPr>
+      </w:pPr>
+    </w:p>
+    <w:p>
+      <w:pPr>
+        <w:rPr>
+          <w:rFonts w:asciiTheme="majorHAnsi" w:eastAsiaTheme="majorHAnsi" w:hAnsiTheme="majorHAnsi" w:hint="eastAsia"/>
+          <w:b/>
+          <w:bCs/>
+          <w:sz w:val="28"/>
+          <w:szCs w:val="28"/>
+          <w:lang w:eastAsia="ko-KR"/>
+        </w:rPr>
+      </w:pPr>
+    </w:p>
+    <w:p>
+      <w:pPr>
+        <w:rPr>
+          <w:rFonts w:asciiTheme="majorHAnsi" w:eastAsiaTheme="majorHAnsi" w:hAnsiTheme="majorHAnsi"/>
+          <w:b/>
+          <w:bCs/>
+          <w:color w:val="FF0000"/>
+          <w:sz w:val="28"/>
+          <w:szCs w:val="28"/>
+          <w:lang w:eastAsia="ko-KR"/>
+        </w:rPr>
+      </w:pPr>
+      <w:r>
         <w:rPr>
           <w:noProof/>
-          <w:lang w:eastAsia="ko-KR"/>
-        </w:rPr>
-      </w:pPr>
-      <w:r>
-        <w:rPr>
-          <w:rFonts w:asciiTheme="majorHAnsi" w:eastAsiaTheme="majorHAnsi" w:hAnsiTheme="majorHAnsi"/>
-          <w:b/>
-          <w:bCs/>
-          <w:lang w:eastAsia="ko-KR"/>
-        </w:rPr>
-        <w:lastRenderedPageBreak/>
-        <w:t>Variation 1</w:t>
-      </w:r>
-      <w:r>
-        <w:rPr>
-          <w:noProof/>
         </w:rPr>
         <w:drawing>
-          <wp:inline distT="0" distB="0" distL="0" distR="0" wp14:anchorId="3E92FCE5" wp14:editId="55467E3A">
-            <wp:extent cx="5731510" cy="2453005"/>
-            <wp:effectExtent l="0" t="0" r="2540" b="4445"/>
-            <wp:docPr id="10" name="그림 10"/>
+          <wp:inline distT="0" distB="0" distL="0" distR="0" wp14:anchorId="7BD10FC6" wp14:editId="43C0FAC0">
+            <wp:extent cx="5731510" cy="5943600"/>
+            <wp:effectExtent l="0" t="0" r="2540" b="0"/>
+            <wp:docPr id="9" name="그림 9"/>
             <wp:cNvGraphicFramePr>
               <a:graphicFrameLocks xmlns:a="http://schemas.openxmlformats.org/drawingml/2006/main" noChangeAspect="1"/>
             </wp:cNvGraphicFramePr>
@@ -1409,6 +1701,102 @@
                   <pic:spPr>
                     <a:xfrm>
                       <a:off x="0" y="0"/>
+                      <a:ext cx="5737601" cy="5949916"/>
+                    </a:xfrm>
+                    <a:prstGeom prst="rect">
+                      <a:avLst/>
+                    </a:prstGeom>
+                  </pic:spPr>
+                </pic:pic>
+              </a:graphicData>
+            </a:graphic>
+          </wp:inline>
+        </w:drawing>
+      </w:r>
+    </w:p>
+    <w:p>
+      <w:pPr>
+        <w:tabs>
+          <w:tab w:val="left" w:pos="1752"/>
+        </w:tabs>
+        <w:rPr>
+          <w:rFonts w:asciiTheme="majorHAnsi" w:eastAsiaTheme="majorHAnsi" w:hAnsiTheme="majorHAnsi"/>
+          <w:lang w:eastAsia="ko-KR"/>
+        </w:rPr>
+      </w:pPr>
+    </w:p>
+    <w:p>
+      <w:pPr>
+        <w:rPr>
+          <w:rFonts w:asciiTheme="majorHAnsi" w:eastAsiaTheme="majorHAnsi" w:hAnsiTheme="majorHAnsi"/>
+          <w:lang w:eastAsia="ko-KR"/>
+        </w:rPr>
+      </w:pPr>
+    </w:p>
+    <w:p>
+      <w:pPr>
+        <w:rPr>
+          <w:rFonts w:asciiTheme="majorHAnsi" w:eastAsiaTheme="majorHAnsi" w:hAnsiTheme="majorHAnsi"/>
+          <w:lang w:eastAsia="ko-KR"/>
+        </w:rPr>
+      </w:pPr>
+    </w:p>
+    <w:p>
+      <w:pPr>
+        <w:rPr>
+          <w:rFonts w:asciiTheme="majorHAnsi" w:eastAsiaTheme="majorHAnsi" w:hAnsiTheme="majorHAnsi"/>
+          <w:lang w:eastAsia="ko-KR"/>
+        </w:rPr>
+      </w:pPr>
+    </w:p>
+    <w:p>
+      <w:pPr>
+        <w:tabs>
+          <w:tab w:val="left" w:pos="1440"/>
+        </w:tabs>
+        <w:rPr>
+          <w:noProof/>
+          <w:lang w:eastAsia="ko-KR"/>
+        </w:rPr>
+      </w:pPr>
+      <w:r>
+        <w:rPr>
+          <w:rFonts w:asciiTheme="majorHAnsi" w:eastAsiaTheme="majorHAnsi" w:hAnsiTheme="majorHAnsi"/>
+          <w:b/>
+          <w:bCs/>
+          <w:lang w:eastAsia="ko-KR"/>
+        </w:rPr>
+        <w:lastRenderedPageBreak/>
+        <w:t>Variation 1</w:t>
+      </w:r>
+      <w:r>
+        <w:rPr>
+          <w:noProof/>
+        </w:rPr>
+        <w:drawing>
+          <wp:inline distT="0" distB="0" distL="0" distR="0" wp14:anchorId="3E92FCE5" wp14:editId="55467E3A">
+            <wp:extent cx="5731510" cy="2453005"/>
+            <wp:effectExtent l="0" t="0" r="2540" b="4445"/>
+            <wp:docPr id="10" name="그림 10"/>
+            <wp:cNvGraphicFramePr>
+              <a:graphicFrameLocks xmlns:a="http://schemas.openxmlformats.org/drawingml/2006/main" noChangeAspect="1"/>
+            </wp:cNvGraphicFramePr>
+            <a:graphic xmlns:a="http://schemas.openxmlformats.org/drawingml/2006/main">
+              <a:graphicData uri="http://schemas.openxmlformats.org/drawingml/2006/picture">
+                <pic:pic xmlns:pic="http://schemas.openxmlformats.org/drawingml/2006/picture">
+                  <pic:nvPicPr>
+                    <pic:cNvPr id="1" name=""/>
+                    <pic:cNvPicPr/>
+                  </pic:nvPicPr>
+                  <pic:blipFill>
+                    <a:blip r:embed="rId11"/>
+                    <a:stretch>
+                      <a:fillRect/>
+                    </a:stretch>
+                  </pic:blipFill>
+                  <pic:spPr>
+                    <a:xfrm>
+                      <a:off x="0" y="0"/>
                       <a:ext cx="5731510" cy="2453005"/>
                     </a:xfrm>
                     <a:prstGeom prst="rect">
@@ -1457,12 +1845,21 @@
           <w:lang w:eastAsia="ko-KR"/>
         </w:rPr>
       </w:pPr>
-      <w:r>
-        <w:rPr>
-          <w:rFonts w:asciiTheme="majorHAnsi" w:eastAsiaTheme="majorHAnsi" w:hAnsiTheme="majorHAnsi"/>
-          <w:lang w:eastAsia="ko-KR"/>
-        </w:rPr>
-        <w:t>Usecase 1</w:t>
+      <w:proofErr w:type="spellStart"/>
+      <w:r>
+        <w:rPr>
+          <w:rFonts w:asciiTheme="majorHAnsi" w:eastAsiaTheme="majorHAnsi" w:hAnsiTheme="majorHAnsi"/>
+          <w:lang w:eastAsia="ko-KR"/>
+        </w:rPr>
+        <w:t>Usecase</w:t>
+      </w:r>
+      <w:proofErr w:type="spellEnd"/>
+      <w:r>
+        <w:rPr>
+          <w:rFonts w:asciiTheme="majorHAnsi" w:eastAsiaTheme="majorHAnsi" w:hAnsiTheme="majorHAnsi"/>
+          <w:lang w:eastAsia="ko-KR"/>
+        </w:rPr>
+        <w:t xml:space="preserve"> 1</w:t>
       </w:r>
       <w:r>
         <w:rPr>
@@ -1539,7 +1936,23 @@
           <w:rFonts w:asciiTheme="majorHAnsi" w:eastAsiaTheme="majorHAnsi" w:hAnsiTheme="majorHAnsi" w:hint="eastAsia"/>
           <w:lang w:eastAsia="ko-KR"/>
         </w:rPr>
-        <w:t xml:space="preserve">하다는 것을 리턴받고 </w:t>
+        <w:t xml:space="preserve">하다는 것을 </w:t>
+      </w:r>
+      <w:proofErr w:type="spellStart"/>
+      <w:r>
+        <w:rPr>
+          <w:rFonts w:asciiTheme="majorHAnsi" w:eastAsiaTheme="majorHAnsi" w:hAnsiTheme="majorHAnsi" w:hint="eastAsia"/>
+          <w:lang w:eastAsia="ko-KR"/>
+        </w:rPr>
+        <w:t>리턴받고</w:t>
+      </w:r>
+      <w:proofErr w:type="spellEnd"/>
+      <w:r>
+        <w:rPr>
+          <w:rFonts w:asciiTheme="majorHAnsi" w:eastAsiaTheme="majorHAnsi" w:hAnsiTheme="majorHAnsi" w:hint="eastAsia"/>
+          <w:lang w:eastAsia="ko-KR"/>
+        </w:rPr>
+        <w:t xml:space="preserve"> </w:t>
       </w:r>
       <w:r>
         <w:rPr>
@@ -1553,7 +1966,23 @@
           <w:rFonts w:asciiTheme="majorHAnsi" w:eastAsiaTheme="majorHAnsi" w:hAnsiTheme="majorHAnsi" w:hint="eastAsia"/>
           <w:lang w:eastAsia="ko-KR"/>
         </w:rPr>
-        <w:t xml:space="preserve">한 로그인 정보를 데이터베이스에 전달하는 방식이였다면 </w:t>
+        <w:t xml:space="preserve">한 로그인 정보를 데이터베이스에 전달하는 </w:t>
+      </w:r>
+      <w:proofErr w:type="spellStart"/>
+      <w:r>
+        <w:rPr>
+          <w:rFonts w:asciiTheme="majorHAnsi" w:eastAsiaTheme="majorHAnsi" w:hAnsiTheme="majorHAnsi" w:hint="eastAsia"/>
+          <w:lang w:eastAsia="ko-KR"/>
+        </w:rPr>
+        <w:t>방식이였다면</w:t>
+      </w:r>
+      <w:proofErr w:type="spellEnd"/>
+      <w:r>
+        <w:rPr>
+          <w:rFonts w:asciiTheme="majorHAnsi" w:eastAsiaTheme="majorHAnsi" w:hAnsiTheme="majorHAnsi" w:hint="eastAsia"/>
+          <w:lang w:eastAsia="ko-KR"/>
+        </w:rPr>
+        <w:t xml:space="preserve"> </w:t>
       </w:r>
       <w:r>
         <w:rPr>
@@ -1672,7 +2101,23 @@
           <w:rFonts w:asciiTheme="majorHAnsi" w:eastAsiaTheme="majorHAnsi" w:hAnsiTheme="majorHAnsi" w:hint="eastAsia"/>
           <w:lang w:eastAsia="ko-KR"/>
         </w:rPr>
-        <w:t xml:space="preserve">에 하중된 </w:t>
+        <w:t xml:space="preserve">에 </w:t>
+      </w:r>
+      <w:proofErr w:type="spellStart"/>
+      <w:r>
+        <w:rPr>
+          <w:rFonts w:asciiTheme="majorHAnsi" w:eastAsiaTheme="majorHAnsi" w:hAnsiTheme="majorHAnsi" w:hint="eastAsia"/>
+          <w:lang w:eastAsia="ko-KR"/>
+        </w:rPr>
+        <w:t>하중된</w:t>
+      </w:r>
+      <w:proofErr w:type="spellEnd"/>
+      <w:r>
+        <w:rPr>
+          <w:rFonts w:asciiTheme="majorHAnsi" w:eastAsiaTheme="majorHAnsi" w:hAnsiTheme="majorHAnsi" w:hint="eastAsia"/>
+          <w:lang w:eastAsia="ko-KR"/>
+        </w:rPr>
+        <w:t xml:space="preserve"> </w:t>
       </w:r>
       <w:r>
         <w:rPr>
@@ -1730,6 +2175,7 @@
         </w:rPr>
         <w:t xml:space="preserve">를 </w:t>
       </w:r>
+      <w:proofErr w:type="spellStart"/>
       <w:r>
         <w:rPr>
           <w:rFonts w:asciiTheme="majorHAnsi" w:eastAsiaTheme="majorHAnsi" w:hAnsiTheme="majorHAnsi" w:hint="eastAsia"/>
@@ -1737,6 +2183,7 @@
         </w:rPr>
         <w:t>밸런스하게</w:t>
       </w:r>
+      <w:proofErr w:type="spellEnd"/>
       <w:r>
         <w:rPr>
           <w:rFonts w:asciiTheme="majorHAnsi" w:eastAsiaTheme="majorHAnsi" w:hAnsiTheme="majorHAnsi" w:hint="eastAsia"/>
@@ -1872,6 +2319,248 @@
     <w:p>
       <w:pPr>
         <w:tabs>
+          <w:tab w:val="left" w:pos="3624"/>
+        </w:tabs>
+        <w:rPr>
+          <w:rFonts w:asciiTheme="majorHAnsi" w:eastAsiaTheme="majorHAnsi" w:hAnsiTheme="majorHAnsi"/>
+          <w:lang w:eastAsia="ko-KR"/>
+        </w:rPr>
+      </w:pPr>
+      <w:r>
+        <w:rPr>
+          <w:rFonts w:asciiTheme="majorHAnsi" w:eastAsiaTheme="majorHAnsi" w:hAnsiTheme="majorHAnsi" w:hint="eastAsia"/>
+          <w:lang w:eastAsia="ko-KR"/>
+        </w:rPr>
+        <w:lastRenderedPageBreak/>
+        <w:t>[초기 작업 설계 시 U</w:t>
+      </w:r>
+      <w:r>
+        <w:rPr>
+          <w:rFonts w:asciiTheme="majorHAnsi" w:eastAsiaTheme="majorHAnsi" w:hAnsiTheme="majorHAnsi"/>
+          <w:lang w:eastAsia="ko-KR"/>
+        </w:rPr>
+        <w:t>C-</w:t>
+      </w:r>
+      <w:r>
+        <w:rPr>
+          <w:rFonts w:asciiTheme="majorHAnsi" w:eastAsiaTheme="majorHAnsi" w:hAnsiTheme="majorHAnsi"/>
+          <w:lang w:eastAsia="ko-KR"/>
+        </w:rPr>
+        <w:t>2</w:t>
+      </w:r>
+      <w:r>
+        <w:rPr>
+          <w:rFonts w:asciiTheme="majorHAnsi" w:eastAsiaTheme="majorHAnsi" w:hAnsiTheme="majorHAnsi"/>
+          <w:lang w:eastAsia="ko-KR"/>
+        </w:rPr>
+        <w:t xml:space="preserve"> </w:t>
+      </w:r>
+      <w:r>
+        <w:rPr>
+          <w:rFonts w:asciiTheme="majorHAnsi" w:eastAsiaTheme="majorHAnsi" w:hAnsiTheme="majorHAnsi" w:hint="eastAsia"/>
+          <w:lang w:eastAsia="ko-KR"/>
+        </w:rPr>
+        <w:t>S</w:t>
+      </w:r>
+      <w:r>
+        <w:rPr>
+          <w:rFonts w:asciiTheme="majorHAnsi" w:eastAsiaTheme="majorHAnsi" w:hAnsiTheme="majorHAnsi"/>
+          <w:lang w:eastAsia="ko-KR"/>
+        </w:rPr>
+        <w:t xml:space="preserve">equence Diagram </w:t>
+      </w:r>
+      <w:r>
+        <w:rPr>
+          <w:rFonts w:asciiTheme="majorHAnsi" w:eastAsiaTheme="majorHAnsi" w:hAnsiTheme="majorHAnsi" w:hint="eastAsia"/>
+          <w:lang w:eastAsia="ko-KR"/>
+        </w:rPr>
+        <w:t>P</w:t>
+      </w:r>
+      <w:r>
+        <w:rPr>
+          <w:rFonts w:asciiTheme="majorHAnsi" w:eastAsiaTheme="majorHAnsi" w:hAnsiTheme="majorHAnsi"/>
+          <w:lang w:eastAsia="ko-KR"/>
+        </w:rPr>
+        <w:t>rocessing]</w:t>
+      </w:r>
+    </w:p>
+    <w:p>
+      <w:pPr>
+        <w:tabs>
+          <w:tab w:val="left" w:pos="3624"/>
+        </w:tabs>
+        <w:rPr>
+          <w:rFonts w:asciiTheme="majorHAnsi" w:eastAsiaTheme="majorHAnsi" w:hAnsiTheme="majorHAnsi"/>
+          <w:lang w:eastAsia="ko-KR"/>
+        </w:rPr>
+      </w:pPr>
+    </w:p>
+    <w:p>
+      <w:pPr>
+        <w:tabs>
+          <w:tab w:val="left" w:pos="3624"/>
+        </w:tabs>
+        <w:rPr>
+          <w:rFonts w:asciiTheme="majorHAnsi" w:eastAsiaTheme="majorHAnsi" w:hAnsiTheme="majorHAnsi" w:hint="eastAsia"/>
+          <w:lang w:eastAsia="ko-KR"/>
+        </w:rPr>
+      </w:pPr>
+    </w:p>
+    <w:p>
+      <w:pPr>
+        <w:rPr>
+          <w:rFonts w:asciiTheme="majorHAnsi" w:eastAsiaTheme="majorHAnsi" w:hAnsiTheme="majorHAnsi"/>
+          <w:lang w:eastAsia="ko-KR"/>
+        </w:rPr>
+      </w:pPr>
+      <w:r>
+        <w:rPr>
+          <w:noProof/>
+        </w:rPr>
+        <w:drawing>
+          <wp:inline distT="0" distB="0" distL="0" distR="0" wp14:anchorId="06AE27A1" wp14:editId="4202ECD0">
+            <wp:extent cx="5173980" cy="4139299"/>
+            <wp:effectExtent l="0" t="0" r="7620" b="0"/>
+            <wp:docPr id="3" name="그림 3"/>
+            <wp:cNvGraphicFramePr>
+              <a:graphicFrameLocks xmlns:a="http://schemas.openxmlformats.org/drawingml/2006/main" noChangeAspect="1"/>
+            </wp:cNvGraphicFramePr>
+            <a:graphic xmlns:a="http://schemas.openxmlformats.org/drawingml/2006/main">
+              <a:graphicData uri="http://schemas.openxmlformats.org/drawingml/2006/picture">
+                <pic:pic xmlns:pic="http://schemas.openxmlformats.org/drawingml/2006/picture">
+                  <pic:nvPicPr>
+                    <pic:cNvPr id="1" name=""/>
+                    <pic:cNvPicPr/>
+                  </pic:nvPicPr>
+                  <pic:blipFill>
+                    <a:blip r:embed="rId12"/>
+                    <a:stretch>
+                      <a:fillRect/>
+                    </a:stretch>
+                  </pic:blipFill>
+                  <pic:spPr>
+                    <a:xfrm>
+                      <a:off x="0" y="0"/>
+                      <a:ext cx="5183168" cy="4146650"/>
+                    </a:xfrm>
+                    <a:prstGeom prst="rect">
+                      <a:avLst/>
+                    </a:prstGeom>
+                  </pic:spPr>
+                </pic:pic>
+              </a:graphicData>
+            </a:graphic>
+          </wp:inline>
+        </w:drawing>
+      </w:r>
+    </w:p>
+    <w:p>
+      <w:pPr>
+        <w:rPr>
+          <w:rFonts w:asciiTheme="majorHAnsi" w:eastAsiaTheme="majorHAnsi" w:hAnsiTheme="majorHAnsi"/>
+          <w:lang w:eastAsia="ko-KR"/>
+        </w:rPr>
+      </w:pPr>
+    </w:p>
+    <w:p>
+      <w:pPr>
+        <w:rPr>
+          <w:rFonts w:asciiTheme="majorHAnsi" w:eastAsiaTheme="majorHAnsi" w:hAnsiTheme="majorHAnsi"/>
+          <w:lang w:eastAsia="ko-KR"/>
+        </w:rPr>
+      </w:pPr>
+    </w:p>
+    <w:p>
+      <w:pPr>
+        <w:rPr>
+          <w:rFonts w:asciiTheme="majorHAnsi" w:eastAsiaTheme="majorHAnsi" w:hAnsiTheme="majorHAnsi"/>
+          <w:lang w:eastAsia="ko-KR"/>
+        </w:rPr>
+      </w:pPr>
+    </w:p>
+    <w:p>
+      <w:pPr>
+        <w:rPr>
+          <w:rFonts w:asciiTheme="majorHAnsi" w:eastAsiaTheme="majorHAnsi" w:hAnsiTheme="majorHAnsi"/>
+          <w:lang w:eastAsia="ko-KR"/>
+        </w:rPr>
+      </w:pPr>
+    </w:p>
+    <w:p>
+      <w:pPr>
+        <w:rPr>
+          <w:rFonts w:asciiTheme="majorHAnsi" w:eastAsiaTheme="majorHAnsi" w:hAnsiTheme="majorHAnsi"/>
+          <w:lang w:eastAsia="ko-KR"/>
+        </w:rPr>
+      </w:pPr>
+    </w:p>
+    <w:p>
+      <w:pPr>
+        <w:rPr>
+          <w:rFonts w:asciiTheme="majorHAnsi" w:eastAsiaTheme="majorHAnsi" w:hAnsiTheme="majorHAnsi"/>
+          <w:lang w:eastAsia="ko-KR"/>
+        </w:rPr>
+      </w:pPr>
+    </w:p>
+    <w:p>
+      <w:pPr>
+        <w:rPr>
+          <w:rFonts w:asciiTheme="majorHAnsi" w:eastAsiaTheme="majorHAnsi" w:hAnsiTheme="majorHAnsi"/>
+          <w:lang w:eastAsia="ko-KR"/>
+        </w:rPr>
+      </w:pPr>
+    </w:p>
+    <w:p>
+      <w:pPr>
+        <w:rPr>
+          <w:rFonts w:asciiTheme="majorHAnsi" w:eastAsiaTheme="majorHAnsi" w:hAnsiTheme="majorHAnsi"/>
+          <w:lang w:eastAsia="ko-KR"/>
+        </w:rPr>
+      </w:pPr>
+    </w:p>
+    <w:p>
+      <w:pPr>
+        <w:rPr>
+          <w:rFonts w:asciiTheme="majorHAnsi" w:eastAsiaTheme="majorHAnsi" w:hAnsiTheme="majorHAnsi"/>
+          <w:lang w:eastAsia="ko-KR"/>
+        </w:rPr>
+      </w:pPr>
+    </w:p>
+    <w:p>
+      <w:pPr>
+        <w:rPr>
+          <w:rFonts w:asciiTheme="majorHAnsi" w:eastAsiaTheme="majorHAnsi" w:hAnsiTheme="majorHAnsi"/>
+          <w:lang w:eastAsia="ko-KR"/>
+        </w:rPr>
+      </w:pPr>
+    </w:p>
+    <w:p>
+      <w:pPr>
+        <w:rPr>
+          <w:rFonts w:asciiTheme="majorHAnsi" w:eastAsiaTheme="majorHAnsi" w:hAnsiTheme="majorHAnsi"/>
+          <w:lang w:eastAsia="ko-KR"/>
+        </w:rPr>
+      </w:pPr>
+    </w:p>
+    <w:p>
+      <w:pPr>
+        <w:rPr>
+          <w:rFonts w:asciiTheme="majorHAnsi" w:eastAsiaTheme="majorHAnsi" w:hAnsiTheme="majorHAnsi" w:hint="eastAsia"/>
+          <w:lang w:eastAsia="ko-KR"/>
+        </w:rPr>
+      </w:pPr>
+    </w:p>
+    <w:p>
+      <w:pPr>
+        <w:rPr>
+          <w:rFonts w:asciiTheme="majorHAnsi" w:eastAsiaTheme="majorHAnsi" w:hAnsiTheme="majorHAnsi" w:hint="eastAsia"/>
+          <w:lang w:eastAsia="ko-KR"/>
+        </w:rPr>
+      </w:pPr>
+    </w:p>
+    <w:p>
+      <w:pPr>
+        <w:tabs>
           <w:tab w:val="left" w:pos="2813"/>
         </w:tabs>
         <w:rPr>
@@ -1882,6 +2571,28 @@
     </w:p>
     <w:p>
       <w:pPr>
+        <w:tabs>
+          <w:tab w:val="left" w:pos="2813"/>
+        </w:tabs>
+        <w:rPr>
+          <w:rFonts w:asciiTheme="majorHAnsi" w:eastAsiaTheme="majorHAnsi" w:hAnsiTheme="majorHAnsi"/>
+          <w:lang w:eastAsia="ko-KR"/>
+        </w:rPr>
+      </w:pPr>
+    </w:p>
+    <w:p>
+      <w:pPr>
+        <w:tabs>
+          <w:tab w:val="left" w:pos="2813"/>
+        </w:tabs>
+        <w:rPr>
+          <w:rFonts w:asciiTheme="majorHAnsi" w:eastAsiaTheme="majorHAnsi" w:hAnsiTheme="majorHAnsi" w:hint="eastAsia"/>
+          <w:lang w:eastAsia="ko-KR"/>
+        </w:rPr>
+      </w:pPr>
+    </w:p>
+    <w:p>
+      <w:pPr>
         <w:jc w:val="center"/>
         <w:rPr>
           <w:rFonts w:asciiTheme="majorHAnsi" w:eastAsiaTheme="majorHAnsi" w:hAnsiTheme="majorHAnsi"/>
@@ -1959,6 +2670,7 @@
         </w:rPr>
         <w:t>-</w:t>
       </w:r>
+      <w:proofErr w:type="gramStart"/>
       <w:r>
         <w:rPr>
           <w:rFonts w:asciiTheme="majorHAnsi" w:eastAsiaTheme="majorHAnsi" w:hAnsiTheme="majorHAnsi"/>
@@ -1979,7 +2691,19 @@
           <w:szCs w:val="28"/>
           <w:lang w:eastAsia="ko-KR"/>
         </w:rPr>
-        <w:t xml:space="preserve"> ] </w:t>
+        <w:t xml:space="preserve"> ]</w:t>
+      </w:r>
+      <w:proofErr w:type="gramEnd"/>
+      <w:r>
+        <w:rPr>
+          <w:rFonts w:asciiTheme="majorHAnsi" w:eastAsiaTheme="majorHAnsi" w:hAnsiTheme="majorHAnsi"/>
+          <w:b/>
+          <w:bCs/>
+          <w:sz w:val="28"/>
+          <w:szCs w:val="28"/>
+          <w:lang w:eastAsia="ko-KR"/>
+        </w:rPr>
+        <w:t xml:space="preserve"> </w:t>
       </w:r>
     </w:p>
     <w:p>
@@ -2020,7 +2744,7 @@
                     <pic:cNvPicPr/>
                   </pic:nvPicPr>
                   <pic:blipFill>
-                    <a:blip r:embed="rId11"/>
+                    <a:blip r:embed="rId13"/>
                     <a:stretch>
                       <a:fillRect/>
                     </a:stretch>

</xml_diff>